<commit_message>
ENH: add indoor ambient temperature measurement
</commit_message>
<xml_diff>
--- a/indoor/datalogger/wiring.docx
+++ b/indoor/datalogger/wiring.docx
@@ -6,8 +6,6 @@
       <w:pPr>
         <w:pStyle w:val="Title"/>
       </w:pPr>
-      <w:bookmarkStart w:id="0" w:name="_GoBack"/>
-      <w:bookmarkEnd w:id="0"/>
       <w:proofErr w:type="spellStart"/>
       <w:r>
         <w:t>Datalogger</w:t>
@@ -148,29 +146,7 @@
               <w:jc w:val="center"/>
             </w:pPr>
             <w:r>
-              <w:t>Area aerosol monitor</w:t>
-            </w:r>
-          </w:p>
-          <w:p>
-            <w:pPr>
-              <w:jc w:val="center"/>
-            </w:pPr>
-            <w:r>
-              <w:t>(</w:t>
-            </w:r>
-            <w:proofErr w:type="spellStart"/>
-            <w:r>
-              <w:t>DustTrak</w:t>
-            </w:r>
-            <w:proofErr w:type="spellEnd"/>
-            <w:r>
-              <w:t xml:space="preserve"> II</w:t>
-            </w:r>
-            <w:r>
-              <w:t>; TSI</w:t>
-            </w:r>
-            <w:r>
-              <w:t>)</w:t>
+              <w:t>Thermocouple (Type K)</w:t>
             </w:r>
           </w:p>
         </w:tc>
@@ -181,7 +157,7 @@
           </w:tcPr>
           <w:p>
             <w:r>
-              <w:t>PM signal</w:t>
+              <w:t>Temperature signal (+)</w:t>
             </w:r>
           </w:p>
         </w:tc>
@@ -195,7 +171,7 @@
               <w:jc w:val="center"/>
             </w:pPr>
             <w:r>
-              <w:t>orange</w:t>
+              <w:t>yellow</w:t>
             </w:r>
           </w:p>
         </w:tc>
@@ -209,13 +185,7 @@
               <w:jc w:val="center"/>
             </w:pPr>
             <w:r>
-              <w:t xml:space="preserve">DIFF </w:t>
-            </w:r>
-            <w:r>
-              <w:t>7</w:t>
-            </w:r>
-            <w:r>
-              <w:t xml:space="preserve"> H</w:t>
+              <w:t>DIFF 6 H</w:t>
             </w:r>
           </w:p>
         </w:tc>
@@ -241,7 +211,7 @@
           </w:tcPr>
           <w:p>
             <w:r>
-              <w:t>PM reference</w:t>
+              <w:t>Temperature signal (-)</w:t>
             </w:r>
           </w:p>
         </w:tc>
@@ -255,7 +225,7 @@
               <w:jc w:val="center"/>
             </w:pPr>
             <w:r>
-              <w:t>brown</w:t>
+              <w:t>red</w:t>
             </w:r>
           </w:p>
         </w:tc>
@@ -269,13 +239,7 @@
               <w:jc w:val="center"/>
             </w:pPr>
             <w:r>
-              <w:t xml:space="preserve">DIFF </w:t>
-            </w:r>
-            <w:r>
-              <w:t xml:space="preserve">7 </w:t>
-            </w:r>
-            <w:r>
-              <w:t>L</w:t>
+              <w:t>DIFF 6 L</w:t>
             </w:r>
           </w:p>
         </w:tc>
@@ -284,55 +248,83 @@
         <w:tc>
           <w:tcPr>
             <w:tcW w:w="1903" w:type="pct"/>
-            <w:vMerge/>
-            <w:shd w:val="clear" w:color="auto" w:fill="auto"/>
+            <w:vMerge w:val="restart"/>
+            <w:shd w:val="clear" w:color="auto" w:fill="E7E6E6" w:themeFill="background2"/>
             <w:vAlign w:val="center"/>
           </w:tcPr>
           <w:p>
             <w:pPr>
               <w:jc w:val="center"/>
             </w:pPr>
+            <w:r>
+              <w:t>Area aerosol monitor</w:t>
+            </w:r>
+          </w:p>
+          <w:p>
+            <w:pPr>
+              <w:jc w:val="center"/>
+            </w:pPr>
+            <w:r>
+              <w:t>(</w:t>
+            </w:r>
+            <w:proofErr w:type="spellStart"/>
+            <w:r>
+              <w:t>DustTrak</w:t>
+            </w:r>
+            <w:proofErr w:type="spellEnd"/>
+            <w:r>
+              <w:t xml:space="preserve"> II</w:t>
+            </w:r>
+            <w:r>
+              <w:t>; TSI</w:t>
+            </w:r>
+            <w:r>
+              <w:t>)</w:t>
+            </w:r>
           </w:p>
         </w:tc>
         <w:tc>
           <w:tcPr>
             <w:tcW w:w="1422" w:type="pct"/>
-            <w:shd w:val="clear" w:color="auto" w:fill="auto"/>
-          </w:tcPr>
-          <w:p>
-            <w:r>
-              <w:t>shield</w:t>
+            <w:shd w:val="clear" w:color="auto" w:fill="E7E6E6" w:themeFill="background2"/>
+          </w:tcPr>
+          <w:p>
+            <w:r>
+              <w:t>PM signal</w:t>
             </w:r>
           </w:p>
         </w:tc>
         <w:tc>
           <w:tcPr>
             <w:tcW w:w="785" w:type="pct"/>
-            <w:shd w:val="clear" w:color="auto" w:fill="auto"/>
-          </w:tcPr>
-          <w:p>
-            <w:pPr>
-              <w:jc w:val="center"/>
-            </w:pPr>
-            <w:r>
-              <w:t>black</w:t>
+            <w:shd w:val="clear" w:color="auto" w:fill="E7E6E6" w:themeFill="background2"/>
+          </w:tcPr>
+          <w:p>
+            <w:pPr>
+              <w:jc w:val="center"/>
+            </w:pPr>
+            <w:r>
+              <w:t>orange</w:t>
             </w:r>
           </w:p>
         </w:tc>
         <w:tc>
           <w:tcPr>
             <w:tcW w:w="890" w:type="pct"/>
-            <w:shd w:val="clear" w:color="auto" w:fill="auto"/>
-          </w:tcPr>
-          <w:p>
-            <w:pPr>
-              <w:jc w:val="center"/>
-            </w:pPr>
-            <w:r>
-              <w:rPr>
-                <w:i/>
-              </w:rPr>
-              <w:t>earth</w:t>
+            <w:shd w:val="clear" w:color="auto" w:fill="E7E6E6" w:themeFill="background2"/>
+          </w:tcPr>
+          <w:p>
+            <w:pPr>
+              <w:jc w:val="center"/>
+            </w:pPr>
+            <w:r>
+              <w:t xml:space="preserve">DIFF </w:t>
+            </w:r>
+            <w:r>
+              <w:t>7</w:t>
+            </w:r>
+            <w:r>
+              <w:t xml:space="preserve"> H</w:t>
             </w:r>
           </w:p>
         </w:tc>
@@ -341,7 +333,7 @@
         <w:tc>
           <w:tcPr>
             <w:tcW w:w="1903" w:type="pct"/>
-            <w:vMerge w:val="restart"/>
+            <w:vMerge/>
             <w:shd w:val="clear" w:color="auto" w:fill="E7E6E6" w:themeFill="background2"/>
             <w:vAlign w:val="center"/>
           </w:tcPr>
@@ -349,40 +341,6 @@
             <w:pPr>
               <w:jc w:val="center"/>
             </w:pPr>
-            <w:r>
-              <w:t>Air quality</w:t>
-            </w:r>
-            <w:r>
-              <w:t xml:space="preserve"> monitor</w:t>
-            </w:r>
-          </w:p>
-          <w:p>
-            <w:pPr>
-              <w:jc w:val="center"/>
-            </w:pPr>
-            <w:r>
-              <w:t>(</w:t>
-            </w:r>
-            <w:r>
-              <w:t>DC</w:t>
-            </w:r>
-            <w:r>
-              <w:t xml:space="preserve"> 1</w:t>
-            </w:r>
-            <w:r>
-              <w:t>100</w:t>
-            </w:r>
-            <w:r>
-              <w:t xml:space="preserve">; </w:t>
-            </w:r>
-            <w:proofErr w:type="spellStart"/>
-            <w:r>
-              <w:t>Dylos</w:t>
-            </w:r>
-            <w:proofErr w:type="spellEnd"/>
-            <w:r>
-              <w:t>)</w:t>
-            </w:r>
           </w:p>
         </w:tc>
         <w:tc>
@@ -392,7 +350,7 @@
           </w:tcPr>
           <w:p>
             <w:r>
-              <w:t>data receive</w:t>
+              <w:t>PM reference</w:t>
             </w:r>
           </w:p>
         </w:tc>
@@ -406,13 +364,7 @@
               <w:jc w:val="center"/>
             </w:pPr>
             <w:r>
-              <w:rPr>
-                <w:strike/>
-              </w:rPr>
-              <w:t>white</w:t>
-            </w:r>
-            <w:r>
-              <w:t xml:space="preserve"> brown</w:t>
+              <w:t>brown</w:t>
             </w:r>
           </w:p>
         </w:tc>
@@ -426,13 +378,14 @@
               <w:jc w:val="center"/>
             </w:pPr>
             <w:r>
-              <w:t xml:space="preserve">C7 = Com4 </w:t>
-            </w:r>
-            <w:proofErr w:type="spellStart"/>
-            <w:r>
-              <w:t>Tx</w:t>
-            </w:r>
-            <w:proofErr w:type="spellEnd"/>
+              <w:t xml:space="preserve">DIFF </w:t>
+            </w:r>
+            <w:r>
+              <w:t xml:space="preserve">7 </w:t>
+            </w:r>
+            <w:r>
+              <w:t>L</w:t>
+            </w:r>
           </w:p>
         </w:tc>
       </w:tr>
@@ -457,7 +410,7 @@
           </w:tcPr>
           <w:p>
             <w:r>
-              <w:t>data transmit</w:t>
+              <w:t>shield</w:t>
             </w:r>
           </w:p>
         </w:tc>
@@ -471,13 +424,7 @@
               <w:jc w:val="center"/>
             </w:pPr>
             <w:r>
-              <w:rPr>
-                <w:strike/>
-              </w:rPr>
-              <w:t>brown</w:t>
-            </w:r>
-            <w:r>
-              <w:t xml:space="preserve"> white</w:t>
+              <w:t>black</w:t>
             </w:r>
           </w:p>
         </w:tc>
@@ -491,7 +438,10 @@
               <w:jc w:val="center"/>
             </w:pPr>
             <w:r>
-              <w:t>C8 = Com4 Rx</w:t>
+              <w:rPr>
+                <w:i/>
+              </w:rPr>
+              <w:t>earth</w:t>
             </w:r>
           </w:p>
         </w:tc>
@@ -500,53 +450,95 @@
         <w:tc>
           <w:tcPr>
             <w:tcW w:w="1903" w:type="pct"/>
-            <w:vMerge/>
-            <w:shd w:val="clear" w:color="auto" w:fill="E7E6E6" w:themeFill="background2"/>
+            <w:vMerge w:val="restart"/>
+            <w:shd w:val="clear" w:color="auto" w:fill="auto"/>
             <w:vAlign w:val="center"/>
           </w:tcPr>
           <w:p>
             <w:pPr>
               <w:jc w:val="center"/>
             </w:pPr>
+            <w:r>
+              <w:t>Air quality</w:t>
+            </w:r>
+            <w:r>
+              <w:t xml:space="preserve"> monitor</w:t>
+            </w:r>
+          </w:p>
+          <w:p>
+            <w:pPr>
+              <w:jc w:val="center"/>
+            </w:pPr>
+            <w:r>
+              <w:t>(DC</w:t>
+            </w:r>
+            <w:r>
+              <w:t xml:space="preserve"> 1</w:t>
+            </w:r>
+            <w:r>
+              <w:t>100</w:t>
+            </w:r>
+            <w:r>
+              <w:t xml:space="preserve">; </w:t>
+            </w:r>
+            <w:proofErr w:type="spellStart"/>
+            <w:r>
+              <w:t>Dylos</w:t>
+            </w:r>
+            <w:proofErr w:type="spellEnd"/>
+            <w:r>
+              <w:t>)</w:t>
+            </w:r>
           </w:p>
         </w:tc>
         <w:tc>
           <w:tcPr>
             <w:tcW w:w="1422" w:type="pct"/>
-            <w:shd w:val="clear" w:color="auto" w:fill="E7E6E6" w:themeFill="background2"/>
-          </w:tcPr>
-          <w:p>
-            <w:r>
-              <w:t>data ground</w:t>
+            <w:shd w:val="clear" w:color="auto" w:fill="auto"/>
+          </w:tcPr>
+          <w:p>
+            <w:r>
+              <w:t>data receive</w:t>
             </w:r>
           </w:p>
         </w:tc>
         <w:tc>
           <w:tcPr>
             <w:tcW w:w="785" w:type="pct"/>
-            <w:shd w:val="clear" w:color="auto" w:fill="E7E6E6" w:themeFill="background2"/>
-          </w:tcPr>
-          <w:p>
-            <w:pPr>
-              <w:jc w:val="center"/>
-            </w:pPr>
-            <w:r>
-              <w:t>yellow</w:t>
+            <w:shd w:val="clear" w:color="auto" w:fill="auto"/>
+          </w:tcPr>
+          <w:p>
+            <w:pPr>
+              <w:jc w:val="center"/>
+            </w:pPr>
+            <w:r>
+              <w:rPr>
+                <w:strike/>
+              </w:rPr>
+              <w:t>white</w:t>
+            </w:r>
+            <w:r>
+              <w:t xml:space="preserve"> brown</w:t>
             </w:r>
           </w:p>
         </w:tc>
         <w:tc>
           <w:tcPr>
             <w:tcW w:w="890" w:type="pct"/>
-            <w:shd w:val="clear" w:color="auto" w:fill="E7E6E6" w:themeFill="background2"/>
-          </w:tcPr>
-          <w:p>
-            <w:pPr>
-              <w:jc w:val="center"/>
-            </w:pPr>
-            <w:r>
-              <w:t>G</w:t>
-            </w:r>
+            <w:shd w:val="clear" w:color="auto" w:fill="auto"/>
+          </w:tcPr>
+          <w:p>
+            <w:pPr>
+              <w:jc w:val="center"/>
+            </w:pPr>
+            <w:r>
+              <w:t xml:space="preserve">C7 = Com4 </w:t>
+            </w:r>
+            <w:proofErr w:type="spellStart"/>
+            <w:r>
+              <w:t>Tx</w:t>
+            </w:r>
+            <w:proofErr w:type="spellEnd"/>
           </w:p>
         </w:tc>
       </w:tr>
@@ -555,7 +547,7 @@
           <w:tcPr>
             <w:tcW w:w="1903" w:type="pct"/>
             <w:vMerge/>
-            <w:shd w:val="clear" w:color="auto" w:fill="E7E6E6" w:themeFill="background2"/>
+            <w:shd w:val="clear" w:color="auto" w:fill="auto"/>
             <w:vAlign w:val="center"/>
           </w:tcPr>
           <w:p>
@@ -567,39 +559,45 @@
         <w:tc>
           <w:tcPr>
             <w:tcW w:w="1422" w:type="pct"/>
-            <w:shd w:val="clear" w:color="auto" w:fill="E7E6E6" w:themeFill="background2"/>
-          </w:tcPr>
-          <w:p>
-            <w:r>
-              <w:t>shield</w:t>
+            <w:shd w:val="clear" w:color="auto" w:fill="auto"/>
+          </w:tcPr>
+          <w:p>
+            <w:r>
+              <w:t>data transmit</w:t>
             </w:r>
           </w:p>
         </w:tc>
         <w:tc>
           <w:tcPr>
             <w:tcW w:w="785" w:type="pct"/>
-            <w:shd w:val="clear" w:color="auto" w:fill="E7E6E6" w:themeFill="background2"/>
-          </w:tcPr>
-          <w:p>
-            <w:pPr>
-              <w:jc w:val="center"/>
-            </w:pPr>
-            <w:r>
-              <w:t>bare</w:t>
+            <w:shd w:val="clear" w:color="auto" w:fill="auto"/>
+          </w:tcPr>
+          <w:p>
+            <w:pPr>
+              <w:jc w:val="center"/>
+            </w:pPr>
+            <w:r>
+              <w:rPr>
+                <w:strike/>
+              </w:rPr>
+              <w:t>brown</w:t>
+            </w:r>
+            <w:r>
+              <w:t xml:space="preserve"> white</w:t>
             </w:r>
           </w:p>
         </w:tc>
         <w:tc>
           <w:tcPr>
             <w:tcW w:w="890" w:type="pct"/>
-            <w:shd w:val="clear" w:color="auto" w:fill="E7E6E6" w:themeFill="background2"/>
-          </w:tcPr>
-          <w:p>
-            <w:pPr>
-              <w:jc w:val="center"/>
-            </w:pPr>
-            <w:r>
-              <w:t>G</w:t>
+            <w:shd w:val="clear" w:color="auto" w:fill="auto"/>
+          </w:tcPr>
+          <w:p>
+            <w:pPr>
+              <w:jc w:val="center"/>
+            </w:pPr>
+            <w:r>
+              <w:t>C8 = Com4 Rx</w:t>
             </w:r>
           </w:p>
         </w:tc>
@@ -608,75 +606,14 @@
         <w:tc>
           <w:tcPr>
             <w:tcW w:w="1903" w:type="pct"/>
-            <w:vMerge w:val="restart"/>
+            <w:vMerge/>
             <w:shd w:val="clear" w:color="auto" w:fill="auto"/>
             <w:vAlign w:val="center"/>
           </w:tcPr>
           <w:p>
             <w:pPr>
               <w:jc w:val="center"/>
-              <w:rPr>
-                <w:strike/>
-              </w:rPr>
-            </w:pPr>
-            <w:r>
-              <w:rPr>
-                <w:strike/>
-              </w:rPr>
-              <w:t>CO</w:t>
-            </w:r>
-            <w:r>
-              <w:rPr>
-                <w:strike/>
-                <w:vertAlign w:val="subscript"/>
-              </w:rPr>
-              <w:t>2</w:t>
-            </w:r>
-            <w:r>
-              <w:rPr>
-                <w:strike/>
-              </w:rPr>
-              <w:t>/H</w:t>
-            </w:r>
-            <w:r>
-              <w:rPr>
-                <w:strike/>
-                <w:vertAlign w:val="subscript"/>
-              </w:rPr>
-              <w:t>2</w:t>
-            </w:r>
-            <w:r>
-              <w:rPr>
-                <w:strike/>
-              </w:rPr>
-              <w:t>O analyzer</w:t>
-            </w:r>
-          </w:p>
-          <w:p>
-            <w:pPr>
-              <w:jc w:val="center"/>
-              <w:rPr>
-                <w:strike/>
-              </w:rPr>
-            </w:pPr>
-            <w:r>
-              <w:rPr>
-                <w:strike/>
-              </w:rPr>
-              <w:t>(LI-840A</w:t>
-            </w:r>
-            <w:r>
-              <w:rPr>
-                <w:strike/>
-              </w:rPr>
-              <w:t>; LI-COR</w:t>
-            </w:r>
-            <w:r>
-              <w:rPr>
-                <w:strike/>
-              </w:rPr>
-              <w:t>)</w:t>
-            </w:r>
+            </w:pPr>
           </w:p>
         </w:tc>
         <w:tc>
@@ -685,16 +622,8 @@
             <w:shd w:val="clear" w:color="auto" w:fill="auto"/>
           </w:tcPr>
           <w:p>
-            <w:pPr>
-              <w:rPr>
-                <w:strike/>
-              </w:rPr>
-            </w:pPr>
-            <w:r>
-              <w:rPr>
-                <w:strike/>
-              </w:rPr>
-              <w:t>data receive</w:t>
+            <w:r>
+              <w:t>data ground</w:t>
             </w:r>
           </w:p>
         </w:tc>
@@ -706,10 +635,10 @@
           <w:p>
             <w:pPr>
               <w:jc w:val="center"/>
-              <w:rPr>
-                <w:strike/>
-              </w:rPr>
-            </w:pPr>
+            </w:pPr>
+            <w:r>
+              <w:t>yellow</w:t>
+            </w:r>
           </w:p>
         </w:tc>
         <w:tc>
@@ -720,10 +649,10 @@
           <w:p>
             <w:pPr>
               <w:jc w:val="center"/>
-              <w:rPr>
-                <w:strike/>
-              </w:rPr>
-            </w:pPr>
+            </w:pPr>
+            <w:r>
+              <w:t>G</w:t>
+            </w:r>
           </w:p>
         </w:tc>
       </w:tr>
@@ -738,9 +667,6 @@
           <w:p>
             <w:pPr>
               <w:jc w:val="center"/>
-              <w:rPr>
-                <w:strike/>
-              </w:rPr>
             </w:pPr>
           </w:p>
         </w:tc>
@@ -750,16 +676,8 @@
             <w:shd w:val="clear" w:color="auto" w:fill="auto"/>
           </w:tcPr>
           <w:p>
-            <w:pPr>
-              <w:rPr>
-                <w:strike/>
-              </w:rPr>
-            </w:pPr>
-            <w:r>
-              <w:rPr>
-                <w:strike/>
-              </w:rPr>
-              <w:t>data transmit</w:t>
+            <w:r>
+              <w:t>shield</w:t>
             </w:r>
           </w:p>
         </w:tc>
@@ -771,10 +689,10 @@
           <w:p>
             <w:pPr>
               <w:jc w:val="center"/>
-              <w:rPr>
-                <w:strike/>
-              </w:rPr>
-            </w:pPr>
+            </w:pPr>
+            <w:r>
+              <w:t>bare</w:t>
+            </w:r>
           </w:p>
         </w:tc>
         <w:tc>
@@ -785,10 +703,10 @@
           <w:p>
             <w:pPr>
               <w:jc w:val="center"/>
-              <w:rPr>
-                <w:strike/>
-              </w:rPr>
-            </w:pPr>
+            </w:pPr>
+            <w:r>
+              <w:t>G</w:t>
+            </w:r>
           </w:p>
         </w:tc>
       </w:tr>
@@ -796,8 +714,8 @@
         <w:tc>
           <w:tcPr>
             <w:tcW w:w="1903" w:type="pct"/>
-            <w:vMerge/>
-            <w:shd w:val="clear" w:color="auto" w:fill="auto"/>
+            <w:vMerge w:val="restart"/>
+            <w:shd w:val="clear" w:color="auto" w:fill="E7E6E6" w:themeFill="background2"/>
             <w:vAlign w:val="center"/>
           </w:tcPr>
           <w:p>
@@ -807,31 +725,89 @@
                 <w:strike/>
               </w:rPr>
             </w:pPr>
+            <w:r>
+              <w:rPr>
+                <w:strike/>
+              </w:rPr>
+              <w:t>CO</w:t>
+            </w:r>
+            <w:r>
+              <w:rPr>
+                <w:strike/>
+                <w:vertAlign w:val="subscript"/>
+              </w:rPr>
+              <w:t>2</w:t>
+            </w:r>
+            <w:r>
+              <w:rPr>
+                <w:strike/>
+              </w:rPr>
+              <w:t>/H</w:t>
+            </w:r>
+            <w:r>
+              <w:rPr>
+                <w:strike/>
+                <w:vertAlign w:val="subscript"/>
+              </w:rPr>
+              <w:t>2</w:t>
+            </w:r>
+            <w:r>
+              <w:rPr>
+                <w:strike/>
+              </w:rPr>
+              <w:t>O analyzer</w:t>
+            </w:r>
+          </w:p>
+          <w:p>
+            <w:pPr>
+              <w:jc w:val="center"/>
+              <w:rPr>
+                <w:strike/>
+              </w:rPr>
+            </w:pPr>
+            <w:r>
+              <w:rPr>
+                <w:strike/>
+              </w:rPr>
+              <w:t>(LI-840A</w:t>
+            </w:r>
+            <w:r>
+              <w:rPr>
+                <w:strike/>
+              </w:rPr>
+              <w:t>; LI-COR</w:t>
+            </w:r>
+            <w:r>
+              <w:rPr>
+                <w:strike/>
+              </w:rPr>
+              <w:t>)</w:t>
+            </w:r>
           </w:p>
         </w:tc>
         <w:tc>
           <w:tcPr>
             <w:tcW w:w="1422" w:type="pct"/>
-            <w:shd w:val="clear" w:color="auto" w:fill="auto"/>
-          </w:tcPr>
-          <w:p>
-            <w:pPr>
-              <w:rPr>
-                <w:strike/>
-              </w:rPr>
-            </w:pPr>
-            <w:r>
-              <w:rPr>
-                <w:strike/>
-              </w:rPr>
-              <w:t>data ground</w:t>
+            <w:shd w:val="clear" w:color="auto" w:fill="E7E6E6" w:themeFill="background2"/>
+          </w:tcPr>
+          <w:p>
+            <w:pPr>
+              <w:rPr>
+                <w:strike/>
+              </w:rPr>
+            </w:pPr>
+            <w:r>
+              <w:rPr>
+                <w:strike/>
+              </w:rPr>
+              <w:t>data receive</w:t>
             </w:r>
           </w:p>
         </w:tc>
         <w:tc>
           <w:tcPr>
             <w:tcW w:w="785" w:type="pct"/>
-            <w:shd w:val="clear" w:color="auto" w:fill="auto"/>
+            <w:shd w:val="clear" w:color="auto" w:fill="E7E6E6" w:themeFill="background2"/>
           </w:tcPr>
           <w:p>
             <w:pPr>
@@ -845,7 +821,7 @@
         <w:tc>
           <w:tcPr>
             <w:tcW w:w="890" w:type="pct"/>
-            <w:shd w:val="clear" w:color="auto" w:fill="auto"/>
+            <w:shd w:val="clear" w:color="auto" w:fill="E7E6E6" w:themeFill="background2"/>
           </w:tcPr>
           <w:p>
             <w:pPr>
@@ -862,7 +838,7 @@
           <w:tcPr>
             <w:tcW w:w="1903" w:type="pct"/>
             <w:vMerge/>
-            <w:shd w:val="clear" w:color="auto" w:fill="auto"/>
+            <w:shd w:val="clear" w:color="auto" w:fill="E7E6E6" w:themeFill="background2"/>
             <w:vAlign w:val="center"/>
           </w:tcPr>
           <w:p>
@@ -877,26 +853,26 @@
         <w:tc>
           <w:tcPr>
             <w:tcW w:w="1422" w:type="pct"/>
-            <w:shd w:val="clear" w:color="auto" w:fill="auto"/>
-          </w:tcPr>
-          <w:p>
-            <w:pPr>
-              <w:rPr>
-                <w:strike/>
-              </w:rPr>
-            </w:pPr>
-            <w:r>
-              <w:rPr>
-                <w:strike/>
-              </w:rPr>
-              <w:t>shield</w:t>
+            <w:shd w:val="clear" w:color="auto" w:fill="E7E6E6" w:themeFill="background2"/>
+          </w:tcPr>
+          <w:p>
+            <w:pPr>
+              <w:rPr>
+                <w:strike/>
+              </w:rPr>
+            </w:pPr>
+            <w:r>
+              <w:rPr>
+                <w:strike/>
+              </w:rPr>
+              <w:t>data transmit</w:t>
             </w:r>
           </w:p>
         </w:tc>
         <w:tc>
           <w:tcPr>
             <w:tcW w:w="785" w:type="pct"/>
-            <w:shd w:val="clear" w:color="auto" w:fill="auto"/>
+            <w:shd w:val="clear" w:color="auto" w:fill="E7E6E6" w:themeFill="background2"/>
           </w:tcPr>
           <w:p>
             <w:pPr>
@@ -910,7 +886,7 @@
         <w:tc>
           <w:tcPr>
             <w:tcW w:w="890" w:type="pct"/>
-            <w:shd w:val="clear" w:color="auto" w:fill="auto"/>
+            <w:shd w:val="clear" w:color="auto" w:fill="E7E6E6" w:themeFill="background2"/>
           </w:tcPr>
           <w:p>
             <w:pPr>
@@ -926,40 +902,17 @@
         <w:tc>
           <w:tcPr>
             <w:tcW w:w="1903" w:type="pct"/>
-            <w:vMerge w:val="restart"/>
+            <w:vMerge/>
             <w:shd w:val="clear" w:color="auto" w:fill="E7E6E6" w:themeFill="background2"/>
             <w:vAlign w:val="center"/>
           </w:tcPr>
           <w:p>
             <w:pPr>
               <w:jc w:val="center"/>
-            </w:pPr>
-            <w:r>
-              <w:t>O</w:t>
-            </w:r>
-            <w:r>
-              <w:rPr>
-                <w:vertAlign w:val="subscript"/>
-              </w:rPr>
-              <w:t>3</w:t>
-            </w:r>
-            <w:r>
-              <w:t xml:space="preserve"> analyzer</w:t>
-            </w:r>
-          </w:p>
-          <w:p>
-            <w:pPr>
-              <w:jc w:val="center"/>
-            </w:pPr>
-            <w:r>
-              <w:t>(Model 205</w:t>
-            </w:r>
-            <w:r>
-              <w:t>; 2B Tech</w:t>
-            </w:r>
-            <w:r>
-              <w:t>)</w:t>
-            </w:r>
+              <w:rPr>
+                <w:strike/>
+              </w:rPr>
+            </w:pPr>
           </w:p>
         </w:tc>
         <w:tc>
@@ -968,8 +921,16 @@
             <w:shd w:val="clear" w:color="auto" w:fill="E7E6E6" w:themeFill="background2"/>
           </w:tcPr>
           <w:p>
-            <w:r>
-              <w:t>data receive</w:t>
+            <w:pPr>
+              <w:rPr>
+                <w:strike/>
+              </w:rPr>
+            </w:pPr>
+            <w:r>
+              <w:rPr>
+                <w:strike/>
+              </w:rPr>
+              <w:t>data ground</w:t>
             </w:r>
           </w:p>
         </w:tc>
@@ -981,10 +942,10 @@
           <w:p>
             <w:pPr>
               <w:jc w:val="center"/>
-            </w:pPr>
-            <w:r>
-              <w:t>white</w:t>
-            </w:r>
+              <w:rPr>
+                <w:strike/>
+              </w:rPr>
+            </w:pPr>
           </w:p>
         </w:tc>
         <w:tc>
@@ -995,15 +956,10 @@
           <w:p>
             <w:pPr>
               <w:jc w:val="center"/>
-            </w:pPr>
-            <w:r>
-              <w:t xml:space="preserve">C5 = Com3 </w:t>
-            </w:r>
-            <w:proofErr w:type="spellStart"/>
-            <w:r>
-              <w:t>Tx</w:t>
-            </w:r>
-            <w:proofErr w:type="spellEnd"/>
+              <w:rPr>
+                <w:strike/>
+              </w:rPr>
+            </w:pPr>
           </w:p>
         </w:tc>
       </w:tr>
@@ -1018,6 +974,9 @@
           <w:p>
             <w:pPr>
               <w:jc w:val="center"/>
+              <w:rPr>
+                <w:strike/>
+              </w:rPr>
             </w:pPr>
           </w:p>
         </w:tc>
@@ -1027,8 +986,16 @@
             <w:shd w:val="clear" w:color="auto" w:fill="E7E6E6" w:themeFill="background2"/>
           </w:tcPr>
           <w:p>
-            <w:r>
-              <w:t>data transmit</w:t>
+            <w:pPr>
+              <w:rPr>
+                <w:strike/>
+              </w:rPr>
+            </w:pPr>
+            <w:r>
+              <w:rPr>
+                <w:strike/>
+              </w:rPr>
+              <w:t>shield</w:t>
             </w:r>
           </w:p>
         </w:tc>
@@ -1040,10 +1007,10 @@
           <w:p>
             <w:pPr>
               <w:jc w:val="center"/>
-            </w:pPr>
-            <w:r>
-              <w:t>brown</w:t>
-            </w:r>
+              <w:rPr>
+                <w:strike/>
+              </w:rPr>
+            </w:pPr>
           </w:p>
         </w:tc>
         <w:tc>
@@ -1054,10 +1021,10 @@
           <w:p>
             <w:pPr>
               <w:jc w:val="center"/>
-            </w:pPr>
-            <w:r>
-              <w:t>C6 = Com3 Rx</w:t>
-            </w:r>
+              <w:rPr>
+                <w:strike/>
+              </w:rPr>
+            </w:pPr>
           </w:p>
         </w:tc>
       </w:tr>
@@ -1065,53 +1032,84 @@
         <w:tc>
           <w:tcPr>
             <w:tcW w:w="1903" w:type="pct"/>
-            <w:vMerge/>
-            <w:shd w:val="clear" w:color="auto" w:fill="E7E6E6" w:themeFill="background2"/>
+            <w:vMerge w:val="restart"/>
+            <w:shd w:val="clear" w:color="auto" w:fill="auto"/>
             <w:vAlign w:val="center"/>
           </w:tcPr>
           <w:p>
             <w:pPr>
               <w:jc w:val="center"/>
             </w:pPr>
+            <w:r>
+              <w:t>O</w:t>
+            </w:r>
+            <w:r>
+              <w:rPr>
+                <w:vertAlign w:val="subscript"/>
+              </w:rPr>
+              <w:t>3</w:t>
+            </w:r>
+            <w:r>
+              <w:t xml:space="preserve"> analyzer</w:t>
+            </w:r>
+          </w:p>
+          <w:p>
+            <w:pPr>
+              <w:jc w:val="center"/>
+            </w:pPr>
+            <w:r>
+              <w:t>(Model 205</w:t>
+            </w:r>
+            <w:r>
+              <w:t>; 2B Tech</w:t>
+            </w:r>
+            <w:r>
+              <w:t>)</w:t>
+            </w:r>
           </w:p>
         </w:tc>
         <w:tc>
           <w:tcPr>
             <w:tcW w:w="1422" w:type="pct"/>
-            <w:shd w:val="clear" w:color="auto" w:fill="E7E6E6" w:themeFill="background2"/>
-          </w:tcPr>
-          <w:p>
-            <w:r>
-              <w:t>data ground</w:t>
+            <w:shd w:val="clear" w:color="auto" w:fill="auto"/>
+          </w:tcPr>
+          <w:p>
+            <w:r>
+              <w:t>data receive</w:t>
             </w:r>
           </w:p>
         </w:tc>
         <w:tc>
           <w:tcPr>
             <w:tcW w:w="785" w:type="pct"/>
-            <w:shd w:val="clear" w:color="auto" w:fill="E7E6E6" w:themeFill="background2"/>
-          </w:tcPr>
-          <w:p>
-            <w:pPr>
-              <w:jc w:val="center"/>
-            </w:pPr>
-            <w:r>
-              <w:t>yellow</w:t>
+            <w:shd w:val="clear" w:color="auto" w:fill="auto"/>
+          </w:tcPr>
+          <w:p>
+            <w:pPr>
+              <w:jc w:val="center"/>
+            </w:pPr>
+            <w:r>
+              <w:t>white</w:t>
             </w:r>
           </w:p>
         </w:tc>
         <w:tc>
           <w:tcPr>
             <w:tcW w:w="890" w:type="pct"/>
-            <w:shd w:val="clear" w:color="auto" w:fill="E7E6E6" w:themeFill="background2"/>
-          </w:tcPr>
-          <w:p>
-            <w:pPr>
-              <w:jc w:val="center"/>
-            </w:pPr>
-            <w:r>
-              <w:t>G</w:t>
-            </w:r>
+            <w:shd w:val="clear" w:color="auto" w:fill="auto"/>
+          </w:tcPr>
+          <w:p>
+            <w:pPr>
+              <w:jc w:val="center"/>
+            </w:pPr>
+            <w:r>
+              <w:t xml:space="preserve">C5 = Com3 </w:t>
+            </w:r>
+            <w:proofErr w:type="spellStart"/>
+            <w:r>
+              <w:t>Tx</w:t>
+            </w:r>
+            <w:proofErr w:type="spellEnd"/>
           </w:p>
         </w:tc>
       </w:tr>
@@ -1120,7 +1118,7 @@
           <w:tcPr>
             <w:tcW w:w="1903" w:type="pct"/>
             <w:vMerge/>
-            <w:shd w:val="clear" w:color="auto" w:fill="E7E6E6" w:themeFill="background2"/>
+            <w:shd w:val="clear" w:color="auto" w:fill="auto"/>
             <w:vAlign w:val="center"/>
           </w:tcPr>
           <w:p>
@@ -1132,39 +1130,39 @@
         <w:tc>
           <w:tcPr>
             <w:tcW w:w="1422" w:type="pct"/>
-            <w:shd w:val="clear" w:color="auto" w:fill="E7E6E6" w:themeFill="background2"/>
-          </w:tcPr>
-          <w:p>
-            <w:r>
-              <w:t>shield</w:t>
+            <w:shd w:val="clear" w:color="auto" w:fill="auto"/>
+          </w:tcPr>
+          <w:p>
+            <w:r>
+              <w:t>data transmit</w:t>
             </w:r>
           </w:p>
         </w:tc>
         <w:tc>
           <w:tcPr>
             <w:tcW w:w="785" w:type="pct"/>
-            <w:shd w:val="clear" w:color="auto" w:fill="E7E6E6" w:themeFill="background2"/>
-          </w:tcPr>
-          <w:p>
-            <w:pPr>
-              <w:jc w:val="center"/>
-            </w:pPr>
-            <w:r>
-              <w:t>bare</w:t>
+            <w:shd w:val="clear" w:color="auto" w:fill="auto"/>
+          </w:tcPr>
+          <w:p>
+            <w:pPr>
+              <w:jc w:val="center"/>
+            </w:pPr>
+            <w:r>
+              <w:t>brown</w:t>
             </w:r>
           </w:p>
         </w:tc>
         <w:tc>
           <w:tcPr>
             <w:tcW w:w="890" w:type="pct"/>
-            <w:shd w:val="clear" w:color="auto" w:fill="E7E6E6" w:themeFill="background2"/>
-          </w:tcPr>
-          <w:p>
-            <w:pPr>
-              <w:jc w:val="center"/>
-            </w:pPr>
-            <w:r>
-              <w:t>G</w:t>
+            <w:shd w:val="clear" w:color="auto" w:fill="auto"/>
+          </w:tcPr>
+          <w:p>
+            <w:pPr>
+              <w:jc w:val="center"/>
+            </w:pPr>
+            <w:r>
+              <w:t>C6 = Com3 Rx</w:t>
             </w:r>
           </w:p>
         </w:tc>
@@ -1174,7 +1172,7 @@
           <w:tcPr>
             <w:tcW w:w="1903" w:type="pct"/>
             <w:vMerge/>
-            <w:shd w:val="clear" w:color="auto" w:fill="E7E6E6" w:themeFill="background2"/>
+            <w:shd w:val="clear" w:color="auto" w:fill="auto"/>
             <w:vAlign w:val="center"/>
           </w:tcPr>
           <w:p>
@@ -1190,7 +1188,7 @@
           </w:tcPr>
           <w:p>
             <w:r>
-              <w:t>O3 analog signal</w:t>
+              <w:t>data ground</w:t>
             </w:r>
           </w:p>
         </w:tc>
@@ -1204,7 +1202,7 @@
               <w:jc w:val="center"/>
             </w:pPr>
             <w:r>
-              <w:t>red</w:t>
+              <w:t>yellow</w:t>
             </w:r>
           </w:p>
         </w:tc>
@@ -1218,7 +1216,7 @@
               <w:jc w:val="center"/>
             </w:pPr>
             <w:r>
-              <w:t>DIFF 1 H</w:t>
+              <w:t>G</w:t>
             </w:r>
           </w:p>
         </w:tc>
@@ -1228,7 +1226,7 @@
           <w:tcPr>
             <w:tcW w:w="1903" w:type="pct"/>
             <w:vMerge/>
-            <w:shd w:val="clear" w:color="auto" w:fill="E7E6E6" w:themeFill="background2"/>
+            <w:shd w:val="clear" w:color="auto" w:fill="auto"/>
             <w:vAlign w:val="center"/>
           </w:tcPr>
           <w:p>
@@ -1244,7 +1242,7 @@
           </w:tcPr>
           <w:p>
             <w:r>
-              <w:t>O3 analog reference</w:t>
+              <w:t>shield</w:t>
             </w:r>
           </w:p>
         </w:tc>
@@ -1258,7 +1256,7 @@
               <w:jc w:val="center"/>
             </w:pPr>
             <w:r>
-              <w:t>black</w:t>
+              <w:t>bare</w:t>
             </w:r>
           </w:p>
         </w:tc>
@@ -1272,7 +1270,7 @@
               <w:jc w:val="center"/>
             </w:pPr>
             <w:r>
-              <w:t>DIFF 1 L</w:t>
+              <w:t>G</w:t>
             </w:r>
           </w:p>
         </w:tc>
@@ -1282,7 +1280,7 @@
           <w:tcPr>
             <w:tcW w:w="1903" w:type="pct"/>
             <w:vMerge/>
-            <w:shd w:val="clear" w:color="auto" w:fill="E7E6E6" w:themeFill="background2"/>
+            <w:shd w:val="clear" w:color="auto" w:fill="auto"/>
             <w:vAlign w:val="center"/>
           </w:tcPr>
           <w:p>
@@ -1298,7 +1296,7 @@
           </w:tcPr>
           <w:p>
             <w:r>
-              <w:t>O3 analog shield</w:t>
+              <w:t>O3 analog signal</w:t>
             </w:r>
           </w:p>
         </w:tc>
@@ -1312,7 +1310,7 @@
               <w:jc w:val="center"/>
             </w:pPr>
             <w:r>
-              <w:t>bare</w:t>
+              <w:t>red</w:t>
             </w:r>
           </w:p>
         </w:tc>
@@ -1326,10 +1324,7 @@
               <w:jc w:val="center"/>
             </w:pPr>
             <w:r>
-              <w:rPr>
-                <w:i/>
-              </w:rPr>
-              <w:t>earth</w:t>
+              <w:t>DIFF 1 H</w:t>
             </w:r>
           </w:p>
         </w:tc>
@@ -1338,8 +1333,119 @@
         <w:tc>
           <w:tcPr>
             <w:tcW w:w="1903" w:type="pct"/>
+            <w:vMerge/>
+            <w:shd w:val="clear" w:color="auto" w:fill="auto"/>
+            <w:vAlign w:val="center"/>
+          </w:tcPr>
+          <w:p>
+            <w:pPr>
+              <w:jc w:val="center"/>
+            </w:pPr>
+          </w:p>
+        </w:tc>
+        <w:tc>
+          <w:tcPr>
+            <w:tcW w:w="1422" w:type="pct"/>
+            <w:shd w:val="clear" w:color="auto" w:fill="auto"/>
+          </w:tcPr>
+          <w:p>
+            <w:r>
+              <w:t>O3 analog reference</w:t>
+            </w:r>
+          </w:p>
+        </w:tc>
+        <w:tc>
+          <w:tcPr>
+            <w:tcW w:w="785" w:type="pct"/>
+            <w:shd w:val="clear" w:color="auto" w:fill="auto"/>
+          </w:tcPr>
+          <w:p>
+            <w:pPr>
+              <w:jc w:val="center"/>
+            </w:pPr>
+            <w:r>
+              <w:t>black</w:t>
+            </w:r>
+          </w:p>
+        </w:tc>
+        <w:tc>
+          <w:tcPr>
+            <w:tcW w:w="890" w:type="pct"/>
+            <w:shd w:val="clear" w:color="auto" w:fill="auto"/>
+          </w:tcPr>
+          <w:p>
+            <w:pPr>
+              <w:jc w:val="center"/>
+            </w:pPr>
+            <w:r>
+              <w:t>DIFF 1 L</w:t>
+            </w:r>
+          </w:p>
+        </w:tc>
+      </w:tr>
+      <w:tr>
+        <w:tc>
+          <w:tcPr>
+            <w:tcW w:w="1903" w:type="pct"/>
+            <w:vMerge/>
+            <w:shd w:val="clear" w:color="auto" w:fill="auto"/>
+            <w:vAlign w:val="center"/>
+          </w:tcPr>
+          <w:p>
+            <w:pPr>
+              <w:jc w:val="center"/>
+            </w:pPr>
+          </w:p>
+        </w:tc>
+        <w:tc>
+          <w:tcPr>
+            <w:tcW w:w="1422" w:type="pct"/>
+            <w:shd w:val="clear" w:color="auto" w:fill="auto"/>
+          </w:tcPr>
+          <w:p>
+            <w:r>
+              <w:t>O3 analog shield</w:t>
+            </w:r>
+          </w:p>
+        </w:tc>
+        <w:tc>
+          <w:tcPr>
+            <w:tcW w:w="785" w:type="pct"/>
+            <w:shd w:val="clear" w:color="auto" w:fill="auto"/>
+          </w:tcPr>
+          <w:p>
+            <w:pPr>
+              <w:jc w:val="center"/>
+            </w:pPr>
+            <w:r>
+              <w:t>bare</w:t>
+            </w:r>
+          </w:p>
+        </w:tc>
+        <w:tc>
+          <w:tcPr>
+            <w:tcW w:w="890" w:type="pct"/>
+            <w:shd w:val="clear" w:color="auto" w:fill="auto"/>
+          </w:tcPr>
+          <w:p>
+            <w:pPr>
+              <w:jc w:val="center"/>
+            </w:pPr>
+            <w:r>
+              <w:rPr>
+                <w:i/>
+              </w:rPr>
+              <w:t>earth</w:t>
+            </w:r>
+          </w:p>
+        </w:tc>
+      </w:tr>
+      <w:tr>
+        <w:tc>
+          <w:tcPr>
+            <w:tcW w:w="1903" w:type="pct"/>
             <w:vMerge w:val="restart"/>
-            <w:shd w:val="clear" w:color="auto" w:fill="auto"/>
+            <w:shd w:val="clear" w:color="auto" w:fill="E7E6E6" w:themeFill="background2"/>
             <w:vAlign w:val="center"/>
           </w:tcPr>
           <w:p>
@@ -1385,12 +1491,14 @@
             <w:r>
               <w:t>)</w:t>
             </w:r>
+            <w:bookmarkStart w:id="0" w:name="_GoBack"/>
+            <w:bookmarkEnd w:id="0"/>
           </w:p>
         </w:tc>
         <w:tc>
           <w:tcPr>
             <w:tcW w:w="1422" w:type="pct"/>
-            <w:shd w:val="clear" w:color="auto" w:fill="auto"/>
+            <w:shd w:val="clear" w:color="auto" w:fill="E7E6E6" w:themeFill="background2"/>
           </w:tcPr>
           <w:p>
             <w:r>
@@ -1401,7 +1509,7 @@
         <w:tc>
           <w:tcPr>
             <w:tcW w:w="785" w:type="pct"/>
-            <w:shd w:val="clear" w:color="auto" w:fill="auto"/>
+            <w:shd w:val="clear" w:color="auto" w:fill="E7E6E6" w:themeFill="background2"/>
           </w:tcPr>
           <w:p>
             <w:pPr>
@@ -1416,7 +1524,7 @@
           <w:tcPr>
             <w:tcW w:w="890" w:type="pct"/>
             <w:vMerge w:val="restart"/>
-            <w:shd w:val="clear" w:color="auto" w:fill="auto"/>
+            <w:shd w:val="clear" w:color="auto" w:fill="E7E6E6" w:themeFill="background2"/>
             <w:vAlign w:val="center"/>
           </w:tcPr>
           <w:p>
@@ -1477,7 +1585,7 @@
         <w:tc>
           <w:tcPr>
             <w:tcW w:w="1422" w:type="pct"/>
-            <w:shd w:val="clear" w:color="auto" w:fill="auto"/>
+            <w:shd w:val="clear" w:color="auto" w:fill="E7E6E6" w:themeFill="background2"/>
           </w:tcPr>
           <w:p>
             <w:r>
@@ -1488,7 +1596,7 @@
         <w:tc>
           <w:tcPr>
             <w:tcW w:w="785" w:type="pct"/>
-            <w:shd w:val="clear" w:color="auto" w:fill="auto"/>
+            <w:shd w:val="clear" w:color="auto" w:fill="E7E6E6" w:themeFill="background2"/>
           </w:tcPr>
           <w:p>
             <w:pPr>
@@ -1529,7 +1637,7 @@
         <w:tc>
           <w:tcPr>
             <w:tcW w:w="1422" w:type="pct"/>
-            <w:shd w:val="clear" w:color="auto" w:fill="auto"/>
+            <w:shd w:val="clear" w:color="auto" w:fill="E7E6E6" w:themeFill="background2"/>
           </w:tcPr>
           <w:p>
             <w:r>
@@ -1540,7 +1648,7 @@
         <w:tc>
           <w:tcPr>
             <w:tcW w:w="785" w:type="pct"/>
-            <w:shd w:val="clear" w:color="auto" w:fill="auto"/>
+            <w:shd w:val="clear" w:color="auto" w:fill="E7E6E6" w:themeFill="background2"/>
           </w:tcPr>
           <w:p>
             <w:pPr>
@@ -1581,7 +1689,7 @@
         <w:tc>
           <w:tcPr>
             <w:tcW w:w="1422" w:type="pct"/>
-            <w:shd w:val="clear" w:color="auto" w:fill="auto"/>
+            <w:shd w:val="clear" w:color="auto" w:fill="E7E6E6" w:themeFill="background2"/>
           </w:tcPr>
           <w:p>
             <w:r>
@@ -1592,7 +1700,7 @@
         <w:tc>
           <w:tcPr>
             <w:tcW w:w="785" w:type="pct"/>
-            <w:shd w:val="clear" w:color="auto" w:fill="auto"/>
+            <w:shd w:val="clear" w:color="auto" w:fill="E7E6E6" w:themeFill="background2"/>
           </w:tcPr>
           <w:p>
             <w:pPr>
@@ -1621,7 +1729,7 @@
           <w:tcPr>
             <w:tcW w:w="1903" w:type="pct"/>
             <w:vMerge w:val="restart"/>
-            <w:shd w:val="clear" w:color="auto" w:fill="E7E6E6" w:themeFill="background2"/>
+            <w:shd w:val="clear" w:color="auto" w:fill="auto"/>
             <w:vAlign w:val="center"/>
           </w:tcPr>
           <w:p>
@@ -1691,7 +1799,7 @@
         <w:tc>
           <w:tcPr>
             <w:tcW w:w="1422" w:type="pct"/>
-            <w:shd w:val="clear" w:color="auto" w:fill="E7E6E6" w:themeFill="background2"/>
+            <w:shd w:val="clear" w:color="auto" w:fill="auto"/>
           </w:tcPr>
           <w:p>
             <w:r>
@@ -1702,7 +1810,7 @@
         <w:tc>
           <w:tcPr>
             <w:tcW w:w="785" w:type="pct"/>
-            <w:shd w:val="clear" w:color="auto" w:fill="E7E6E6" w:themeFill="background2"/>
+            <w:shd w:val="clear" w:color="auto" w:fill="auto"/>
           </w:tcPr>
           <w:p>
             <w:pPr>
@@ -1716,7 +1824,7 @@
         <w:tc>
           <w:tcPr>
             <w:tcW w:w="890" w:type="pct"/>
-            <w:shd w:val="clear" w:color="auto" w:fill="E7E6E6" w:themeFill="background2"/>
+            <w:shd w:val="clear" w:color="auto" w:fill="auto"/>
           </w:tcPr>
           <w:p>
             <w:pPr>
@@ -1738,7 +1846,7 @@
           <w:tcPr>
             <w:tcW w:w="1903" w:type="pct"/>
             <w:vMerge/>
-            <w:shd w:val="clear" w:color="auto" w:fill="E7E6E6" w:themeFill="background2"/>
+            <w:shd w:val="clear" w:color="auto" w:fill="auto"/>
             <w:vAlign w:val="center"/>
           </w:tcPr>
           <w:p>
@@ -1750,7 +1858,7 @@
         <w:tc>
           <w:tcPr>
             <w:tcW w:w="1422" w:type="pct"/>
-            <w:shd w:val="clear" w:color="auto" w:fill="E7E6E6" w:themeFill="background2"/>
+            <w:shd w:val="clear" w:color="auto" w:fill="auto"/>
           </w:tcPr>
           <w:p>
             <w:r>
@@ -1761,7 +1869,7 @@
         <w:tc>
           <w:tcPr>
             <w:tcW w:w="785" w:type="pct"/>
-            <w:shd w:val="clear" w:color="auto" w:fill="E7E6E6" w:themeFill="background2"/>
+            <w:shd w:val="clear" w:color="auto" w:fill="auto"/>
           </w:tcPr>
           <w:p>
             <w:pPr>
@@ -1775,7 +1883,7 @@
         <w:tc>
           <w:tcPr>
             <w:tcW w:w="890" w:type="pct"/>
-            <w:shd w:val="clear" w:color="auto" w:fill="E7E6E6" w:themeFill="background2"/>
+            <w:shd w:val="clear" w:color="auto" w:fill="auto"/>
           </w:tcPr>
           <w:p>
             <w:pPr>
@@ -1792,7 +1900,7 @@
           <w:tcPr>
             <w:tcW w:w="1903" w:type="pct"/>
             <w:vMerge/>
-            <w:shd w:val="clear" w:color="auto" w:fill="E7E6E6" w:themeFill="background2"/>
+            <w:shd w:val="clear" w:color="auto" w:fill="auto"/>
             <w:vAlign w:val="center"/>
           </w:tcPr>
           <w:p>
@@ -1804,7 +1912,7 @@
         <w:tc>
           <w:tcPr>
             <w:tcW w:w="1422" w:type="pct"/>
-            <w:shd w:val="clear" w:color="auto" w:fill="E7E6E6" w:themeFill="background2"/>
+            <w:shd w:val="clear" w:color="auto" w:fill="auto"/>
           </w:tcPr>
           <w:p>
             <w:r>
@@ -1815,7 +1923,7 @@
         <w:tc>
           <w:tcPr>
             <w:tcW w:w="785" w:type="pct"/>
-            <w:shd w:val="clear" w:color="auto" w:fill="E7E6E6" w:themeFill="background2"/>
+            <w:shd w:val="clear" w:color="auto" w:fill="auto"/>
           </w:tcPr>
           <w:p>
             <w:pPr>
@@ -1829,7 +1937,7 @@
         <w:tc>
           <w:tcPr>
             <w:tcW w:w="890" w:type="pct"/>
-            <w:shd w:val="clear" w:color="auto" w:fill="E7E6E6" w:themeFill="background2"/>
+            <w:shd w:val="clear" w:color="auto" w:fill="auto"/>
           </w:tcPr>
           <w:p>
             <w:pPr>
@@ -1846,7 +1954,7 @@
           <w:tcPr>
             <w:tcW w:w="1903" w:type="pct"/>
             <w:vMerge/>
-            <w:shd w:val="clear" w:color="auto" w:fill="E7E6E6" w:themeFill="background2"/>
+            <w:shd w:val="clear" w:color="auto" w:fill="auto"/>
             <w:vAlign w:val="center"/>
           </w:tcPr>
           <w:p>
@@ -1858,7 +1966,7 @@
         <w:tc>
           <w:tcPr>
             <w:tcW w:w="1422" w:type="pct"/>
-            <w:shd w:val="clear" w:color="auto" w:fill="E7E6E6" w:themeFill="background2"/>
+            <w:shd w:val="clear" w:color="auto" w:fill="auto"/>
           </w:tcPr>
           <w:p>
             <w:r>
@@ -1869,7 +1977,7 @@
         <w:tc>
           <w:tcPr>
             <w:tcW w:w="785" w:type="pct"/>
-            <w:shd w:val="clear" w:color="auto" w:fill="E7E6E6" w:themeFill="background2"/>
+            <w:shd w:val="clear" w:color="auto" w:fill="auto"/>
           </w:tcPr>
           <w:p>
             <w:pPr>
@@ -1883,7 +1991,7 @@
         <w:tc>
           <w:tcPr>
             <w:tcW w:w="890" w:type="pct"/>
-            <w:shd w:val="clear" w:color="auto" w:fill="E7E6E6" w:themeFill="background2"/>
+            <w:shd w:val="clear" w:color="auto" w:fill="auto"/>
           </w:tcPr>
           <w:p>
             <w:pPr>

</xml_diff>

<commit_message>
FIX/DOC: update wiring diagram
Still referenced ozone monitor analog signal, which is no longer used
</commit_message>
<xml_diff>
--- a/indoor/datalogger/wiring.docx
+++ b/indoor/datalogger/wiring.docx
@@ -1279,179 +1279,16 @@
         <w:tc>
           <w:tcPr>
             <w:tcW w:w="1903" w:type="pct"/>
-            <w:vMerge/>
-            <w:shd w:val="clear" w:color="auto" w:fill="auto"/>
+            <w:vMerge w:val="restart"/>
+            <w:shd w:val="clear" w:color="auto" w:fill="E7E6E6" w:themeFill="background2"/>
             <w:vAlign w:val="center"/>
           </w:tcPr>
           <w:p>
             <w:pPr>
               <w:jc w:val="center"/>
             </w:pPr>
-          </w:p>
-        </w:tc>
-        <w:tc>
-          <w:tcPr>
-            <w:tcW w:w="1422" w:type="pct"/>
-            <w:shd w:val="clear" w:color="auto" w:fill="auto"/>
-          </w:tcPr>
-          <w:p>
-            <w:r>
-              <w:t>O3 analog signal</w:t>
-            </w:r>
-          </w:p>
-        </w:tc>
-        <w:tc>
-          <w:tcPr>
-            <w:tcW w:w="785" w:type="pct"/>
-            <w:shd w:val="clear" w:color="auto" w:fill="auto"/>
-          </w:tcPr>
-          <w:p>
-            <w:pPr>
-              <w:jc w:val="center"/>
-            </w:pPr>
-            <w:r>
-              <w:t>red</w:t>
-            </w:r>
-          </w:p>
-        </w:tc>
-        <w:tc>
-          <w:tcPr>
-            <w:tcW w:w="890" w:type="pct"/>
-            <w:shd w:val="clear" w:color="auto" w:fill="auto"/>
-          </w:tcPr>
-          <w:p>
-            <w:pPr>
-              <w:jc w:val="center"/>
-            </w:pPr>
-            <w:r>
-              <w:t>DIFF 1 H</w:t>
-            </w:r>
-          </w:p>
-        </w:tc>
-      </w:tr>
-      <w:tr>
-        <w:tc>
-          <w:tcPr>
-            <w:tcW w:w="1903" w:type="pct"/>
-            <w:vMerge/>
-            <w:shd w:val="clear" w:color="auto" w:fill="auto"/>
-            <w:vAlign w:val="center"/>
-          </w:tcPr>
-          <w:p>
-            <w:pPr>
-              <w:jc w:val="center"/>
-            </w:pPr>
-          </w:p>
-        </w:tc>
-        <w:tc>
-          <w:tcPr>
-            <w:tcW w:w="1422" w:type="pct"/>
-            <w:shd w:val="clear" w:color="auto" w:fill="auto"/>
-          </w:tcPr>
-          <w:p>
-            <w:r>
-              <w:t>O3 analog reference</w:t>
-            </w:r>
-          </w:p>
-        </w:tc>
-        <w:tc>
-          <w:tcPr>
-            <w:tcW w:w="785" w:type="pct"/>
-            <w:shd w:val="clear" w:color="auto" w:fill="auto"/>
-          </w:tcPr>
-          <w:p>
-            <w:pPr>
-              <w:jc w:val="center"/>
-            </w:pPr>
-            <w:r>
-              <w:t>black</w:t>
-            </w:r>
-          </w:p>
-        </w:tc>
-        <w:tc>
-          <w:tcPr>
-            <w:tcW w:w="890" w:type="pct"/>
-            <w:shd w:val="clear" w:color="auto" w:fill="auto"/>
-          </w:tcPr>
-          <w:p>
-            <w:pPr>
-              <w:jc w:val="center"/>
-            </w:pPr>
-            <w:r>
-              <w:t>DIFF 1 L</w:t>
-            </w:r>
-          </w:p>
-        </w:tc>
-      </w:tr>
-      <w:tr>
-        <w:tc>
-          <w:tcPr>
-            <w:tcW w:w="1903" w:type="pct"/>
-            <w:vMerge/>
-            <w:shd w:val="clear" w:color="auto" w:fill="auto"/>
-            <w:vAlign w:val="center"/>
-          </w:tcPr>
-          <w:p>
-            <w:pPr>
-              <w:jc w:val="center"/>
-            </w:pPr>
-          </w:p>
-        </w:tc>
-        <w:tc>
-          <w:tcPr>
-            <w:tcW w:w="1422" w:type="pct"/>
-            <w:shd w:val="clear" w:color="auto" w:fill="auto"/>
-          </w:tcPr>
-          <w:p>
-            <w:r>
-              <w:t>O3 analog shield</w:t>
-            </w:r>
-          </w:p>
-        </w:tc>
-        <w:tc>
-          <w:tcPr>
-            <w:tcW w:w="785" w:type="pct"/>
-            <w:shd w:val="clear" w:color="auto" w:fill="auto"/>
-          </w:tcPr>
-          <w:p>
-            <w:pPr>
-              <w:jc w:val="center"/>
-            </w:pPr>
-            <w:r>
-              <w:t>bare</w:t>
-            </w:r>
-          </w:p>
-        </w:tc>
-        <w:tc>
-          <w:tcPr>
-            <w:tcW w:w="890" w:type="pct"/>
-            <w:shd w:val="clear" w:color="auto" w:fill="auto"/>
-          </w:tcPr>
-          <w:p>
-            <w:pPr>
-              <w:jc w:val="center"/>
-            </w:pPr>
-            <w:r>
-              <w:rPr>
-                <w:i/>
-              </w:rPr>
-              <w:t>earth</w:t>
-            </w:r>
-          </w:p>
-        </w:tc>
-      </w:tr>
-      <w:tr>
-        <w:tc>
-          <w:tcPr>
-            <w:tcW w:w="1903" w:type="pct"/>
-            <w:vMerge w:val="restart"/>
-            <w:shd w:val="clear" w:color="auto" w:fill="E7E6E6" w:themeFill="background2"/>
-            <w:vAlign w:val="center"/>
-          </w:tcPr>
-          <w:p>
-            <w:pPr>
-              <w:jc w:val="center"/>
-            </w:pPr>
+            <w:bookmarkStart w:id="0" w:name="_GoBack"/>
+            <w:bookmarkEnd w:id="0"/>
             <w:r>
               <w:t>NO</w:t>
             </w:r>
@@ -1491,8 +1328,6 @@
             <w:r>
               <w:t>)</w:t>
             </w:r>
-            <w:bookmarkStart w:id="0" w:name="_GoBack"/>
-            <w:bookmarkEnd w:id="0"/>
           </w:p>
         </w:tc>
         <w:tc>
@@ -2647,6 +2482,36 @@
       <w:u w:val="single"/>
     </w:rPr>
   </w:style>
+  <w:style w:type="paragraph" w:styleId="BalloonText">
+    <w:name w:val="Balloon Text"/>
+    <w:basedOn w:val="Normal"/>
+    <w:link w:val="BalloonTextChar"/>
+    <w:uiPriority w:val="99"/>
+    <w:semiHidden/>
+    <w:unhideWhenUsed/>
+    <w:rsid w:val="00CE7D10"/>
+    <w:pPr>
+      <w:spacing w:after="0" w:line="240" w:lineRule="auto"/>
+    </w:pPr>
+    <w:rPr>
+      <w:rFonts w:ascii="Segoe UI" w:hAnsi="Segoe UI" w:cs="Segoe UI"/>
+      <w:sz w:val="18"/>
+      <w:szCs w:val="18"/>
+    </w:rPr>
+  </w:style>
+  <w:style w:type="character" w:customStyle="1" w:styleId="BalloonTextChar">
+    <w:name w:val="Balloon Text Char"/>
+    <w:basedOn w:val="DefaultParagraphFont"/>
+    <w:link w:val="BalloonText"/>
+    <w:uiPriority w:val="99"/>
+    <w:semiHidden/>
+    <w:rsid w:val="00CE7D10"/>
+    <w:rPr>
+      <w:rFonts w:ascii="Segoe UI" w:hAnsi="Segoe UI" w:cs="Segoe UI"/>
+      <w:sz w:val="18"/>
+      <w:szCs w:val="18"/>
+    </w:rPr>
+  </w:style>
 </w:styles>
 </file>
 

</xml_diff>

<commit_message>
Integrate Alphasense B4 sensors into indoor rack
These (CO/NO/O3) are integrated at a 'prototype' level, so that data
is stored in a separate file and values are dual-reported in millivolts
and engineering units.
</commit_message>
<xml_diff>
--- a/indoor/datalogger/wiring.docx
+++ b/indoor/datalogger/wiring.docx
@@ -1287,8 +1287,6 @@
             <w:pPr>
               <w:jc w:val="center"/>
             </w:pPr>
-            <w:bookmarkStart w:id="0" w:name="_GoBack"/>
-            <w:bookmarkEnd w:id="0"/>
             <w:r>
               <w:t>NO</w:t>
             </w:r>
@@ -1838,8 +1836,471 @@
           </w:p>
         </w:tc>
       </w:tr>
+      <w:tr>
+        <w:tc>
+          <w:tcPr>
+            <w:tcW w:w="1903" w:type="pct"/>
+            <w:vMerge w:val="restart"/>
+            <w:shd w:val="clear" w:color="auto" w:fill="E7E6E6" w:themeFill="background2"/>
+            <w:vAlign w:val="center"/>
+          </w:tcPr>
+          <w:p>
+            <w:pPr>
+              <w:jc w:val="center"/>
+            </w:pPr>
+            <w:r>
+              <w:t>CO/NO/O</w:t>
+            </w:r>
+            <w:r>
+              <w:rPr>
+                <w:vertAlign w:val="subscript"/>
+              </w:rPr>
+              <w:t>3</w:t>
+            </w:r>
+            <w:r>
+              <w:t xml:space="preserve"> sensors</w:t>
+            </w:r>
+          </w:p>
+          <w:p>
+            <w:pPr>
+              <w:jc w:val="center"/>
+            </w:pPr>
+            <w:r>
+              <w:t xml:space="preserve">(B4-series; </w:t>
+            </w:r>
+            <w:proofErr w:type="spellStart"/>
+            <w:r>
+              <w:t>Alphasense</w:t>
+            </w:r>
+            <w:proofErr w:type="spellEnd"/>
+            <w:r>
+              <w:t>)</w:t>
+            </w:r>
+          </w:p>
+        </w:tc>
+        <w:tc>
+          <w:tcPr>
+            <w:tcW w:w="1422" w:type="pct"/>
+            <w:shd w:val="clear" w:color="auto" w:fill="E7E6E6" w:themeFill="background2"/>
+          </w:tcPr>
+          <w:p>
+            <w:r>
+              <w:t>CO signal</w:t>
+            </w:r>
+          </w:p>
+        </w:tc>
+        <w:tc>
+          <w:tcPr>
+            <w:tcW w:w="785" w:type="pct"/>
+            <w:shd w:val="clear" w:color="auto" w:fill="E7E6E6" w:themeFill="background2"/>
+          </w:tcPr>
+          <w:p>
+            <w:pPr>
+              <w:jc w:val="center"/>
+            </w:pPr>
+            <w:r>
+              <w:t>green</w:t>
+            </w:r>
+          </w:p>
+        </w:tc>
+        <w:tc>
+          <w:tcPr>
+            <w:tcW w:w="890" w:type="pct"/>
+            <w:shd w:val="clear" w:color="auto" w:fill="E7E6E6" w:themeFill="background2"/>
+          </w:tcPr>
+          <w:p>
+            <w:pPr>
+              <w:jc w:val="center"/>
+            </w:pPr>
+            <w:r>
+              <w:t>DF 1 H</w:t>
+            </w:r>
+          </w:p>
+        </w:tc>
+      </w:tr>
+      <w:tr>
+        <w:tc>
+          <w:tcPr>
+            <w:tcW w:w="1903" w:type="pct"/>
+            <w:vMerge/>
+            <w:shd w:val="clear" w:color="auto" w:fill="E7E6E6" w:themeFill="background2"/>
+            <w:vAlign w:val="center"/>
+          </w:tcPr>
+          <w:p>
+            <w:pPr>
+              <w:jc w:val="center"/>
+            </w:pPr>
+          </w:p>
+        </w:tc>
+        <w:tc>
+          <w:tcPr>
+            <w:tcW w:w="1422" w:type="pct"/>
+            <w:shd w:val="clear" w:color="auto" w:fill="E7E6E6" w:themeFill="background2"/>
+          </w:tcPr>
+          <w:p>
+            <w:r>
+              <w:t>CO reference</w:t>
+            </w:r>
+          </w:p>
+        </w:tc>
+        <w:tc>
+          <w:tcPr>
+            <w:tcW w:w="785" w:type="pct"/>
+            <w:shd w:val="clear" w:color="auto" w:fill="E7E6E6" w:themeFill="background2"/>
+          </w:tcPr>
+          <w:p>
+            <w:pPr>
+              <w:jc w:val="center"/>
+            </w:pPr>
+            <w:r>
+              <w:t>green/white</w:t>
+            </w:r>
+          </w:p>
+        </w:tc>
+        <w:tc>
+          <w:tcPr>
+            <w:tcW w:w="890" w:type="pct"/>
+            <w:shd w:val="clear" w:color="auto" w:fill="E7E6E6" w:themeFill="background2"/>
+          </w:tcPr>
+          <w:p>
+            <w:pPr>
+              <w:jc w:val="center"/>
+            </w:pPr>
+            <w:r>
+              <w:t>DF 1 L</w:t>
+            </w:r>
+          </w:p>
+        </w:tc>
+      </w:tr>
+      <w:tr>
+        <w:tc>
+          <w:tcPr>
+            <w:tcW w:w="1903" w:type="pct"/>
+            <w:vMerge/>
+            <w:shd w:val="clear" w:color="auto" w:fill="auto"/>
+            <w:vAlign w:val="center"/>
+          </w:tcPr>
+          <w:p>
+            <w:pPr>
+              <w:jc w:val="center"/>
+            </w:pPr>
+          </w:p>
+        </w:tc>
+        <w:tc>
+          <w:tcPr>
+            <w:tcW w:w="1422" w:type="pct"/>
+            <w:shd w:val="clear" w:color="auto" w:fill="auto"/>
+          </w:tcPr>
+          <w:p>
+            <w:r>
+              <w:t>NO signal</w:t>
+            </w:r>
+          </w:p>
+        </w:tc>
+        <w:tc>
+          <w:tcPr>
+            <w:tcW w:w="785" w:type="pct"/>
+            <w:shd w:val="clear" w:color="auto" w:fill="auto"/>
+          </w:tcPr>
+          <w:p>
+            <w:pPr>
+              <w:jc w:val="center"/>
+            </w:pPr>
+            <w:r>
+              <w:t>blue</w:t>
+            </w:r>
+          </w:p>
+        </w:tc>
+        <w:tc>
+          <w:tcPr>
+            <w:tcW w:w="890" w:type="pct"/>
+            <w:shd w:val="clear" w:color="auto" w:fill="auto"/>
+          </w:tcPr>
+          <w:p>
+            <w:pPr>
+              <w:jc w:val="center"/>
+            </w:pPr>
+            <w:r>
+              <w:t xml:space="preserve">DF 2 H </w:t>
+            </w:r>
+          </w:p>
+        </w:tc>
+      </w:tr>
+      <w:tr>
+        <w:tc>
+          <w:tcPr>
+            <w:tcW w:w="1903" w:type="pct"/>
+            <w:vMerge/>
+            <w:shd w:val="clear" w:color="auto" w:fill="auto"/>
+            <w:vAlign w:val="center"/>
+          </w:tcPr>
+          <w:p>
+            <w:pPr>
+              <w:jc w:val="center"/>
+            </w:pPr>
+          </w:p>
+        </w:tc>
+        <w:tc>
+          <w:tcPr>
+            <w:tcW w:w="1422" w:type="pct"/>
+            <w:shd w:val="clear" w:color="auto" w:fill="auto"/>
+          </w:tcPr>
+          <w:p>
+            <w:r>
+              <w:t>NO reference</w:t>
+            </w:r>
+          </w:p>
+        </w:tc>
+        <w:tc>
+          <w:tcPr>
+            <w:tcW w:w="785" w:type="pct"/>
+            <w:shd w:val="clear" w:color="auto" w:fill="auto"/>
+          </w:tcPr>
+          <w:p>
+            <w:pPr>
+              <w:jc w:val="center"/>
+            </w:pPr>
+            <w:r>
+              <w:t>blue/white</w:t>
+            </w:r>
+          </w:p>
+        </w:tc>
+        <w:tc>
+          <w:tcPr>
+            <w:tcW w:w="890" w:type="pct"/>
+            <w:shd w:val="clear" w:color="auto" w:fill="auto"/>
+          </w:tcPr>
+          <w:p>
+            <w:pPr>
+              <w:jc w:val="center"/>
+            </w:pPr>
+            <w:r>
+              <w:t>DF 2 L</w:t>
+            </w:r>
+          </w:p>
+        </w:tc>
+      </w:tr>
+      <w:tr>
+        <w:tc>
+          <w:tcPr>
+            <w:tcW w:w="1903" w:type="pct"/>
+            <w:vMerge/>
+            <w:shd w:val="clear" w:color="auto" w:fill="auto"/>
+            <w:vAlign w:val="center"/>
+          </w:tcPr>
+          <w:p>
+            <w:pPr>
+              <w:jc w:val="center"/>
+            </w:pPr>
+          </w:p>
+        </w:tc>
+        <w:tc>
+          <w:tcPr>
+            <w:tcW w:w="1422" w:type="pct"/>
+            <w:shd w:val="clear" w:color="auto" w:fill="E7E6E6" w:themeFill="background2"/>
+          </w:tcPr>
+          <w:p>
+            <w:r>
+              <w:t>O3 signal</w:t>
+            </w:r>
+          </w:p>
+        </w:tc>
+        <w:tc>
+          <w:tcPr>
+            <w:tcW w:w="785" w:type="pct"/>
+            <w:shd w:val="clear" w:color="auto" w:fill="E7E6E6" w:themeFill="background2"/>
+          </w:tcPr>
+          <w:p>
+            <w:pPr>
+              <w:jc w:val="center"/>
+            </w:pPr>
+            <w:r>
+              <w:t>brown</w:t>
+            </w:r>
+          </w:p>
+        </w:tc>
+        <w:tc>
+          <w:tcPr>
+            <w:tcW w:w="890" w:type="pct"/>
+            <w:shd w:val="clear" w:color="auto" w:fill="E7E6E6" w:themeFill="background2"/>
+          </w:tcPr>
+          <w:p>
+            <w:pPr>
+              <w:jc w:val="center"/>
+            </w:pPr>
+            <w:r>
+              <w:t xml:space="preserve">DF 3 H </w:t>
+            </w:r>
+          </w:p>
+        </w:tc>
+      </w:tr>
+      <w:tr>
+        <w:tc>
+          <w:tcPr>
+            <w:tcW w:w="1903" w:type="pct"/>
+            <w:vMerge/>
+            <w:shd w:val="clear" w:color="auto" w:fill="auto"/>
+            <w:vAlign w:val="center"/>
+          </w:tcPr>
+          <w:p>
+            <w:pPr>
+              <w:jc w:val="center"/>
+            </w:pPr>
+          </w:p>
+        </w:tc>
+        <w:tc>
+          <w:tcPr>
+            <w:tcW w:w="1422" w:type="pct"/>
+            <w:shd w:val="clear" w:color="auto" w:fill="E7E6E6" w:themeFill="background2"/>
+          </w:tcPr>
+          <w:p>
+            <w:r>
+              <w:t>O3 reference</w:t>
+            </w:r>
+          </w:p>
+        </w:tc>
+        <w:tc>
+          <w:tcPr>
+            <w:tcW w:w="785" w:type="pct"/>
+            <w:shd w:val="clear" w:color="auto" w:fill="E7E6E6" w:themeFill="background2"/>
+          </w:tcPr>
+          <w:p>
+            <w:pPr>
+              <w:jc w:val="center"/>
+            </w:pPr>
+            <w:r>
+              <w:t>brown/white</w:t>
+            </w:r>
+          </w:p>
+        </w:tc>
+        <w:tc>
+          <w:tcPr>
+            <w:tcW w:w="890" w:type="pct"/>
+            <w:shd w:val="clear" w:color="auto" w:fill="E7E6E6" w:themeFill="background2"/>
+          </w:tcPr>
+          <w:p>
+            <w:pPr>
+              <w:jc w:val="center"/>
+            </w:pPr>
+            <w:r>
+              <w:t>DF 3 L</w:t>
+            </w:r>
+          </w:p>
+        </w:tc>
+      </w:tr>
+      <w:tr>
+        <w:tc>
+          <w:tcPr>
+            <w:tcW w:w="1903" w:type="pct"/>
+            <w:vMerge/>
+            <w:shd w:val="clear" w:color="auto" w:fill="auto"/>
+            <w:vAlign w:val="center"/>
+          </w:tcPr>
+          <w:p>
+            <w:pPr>
+              <w:jc w:val="center"/>
+            </w:pPr>
+          </w:p>
+        </w:tc>
+        <w:tc>
+          <w:tcPr>
+            <w:tcW w:w="1422" w:type="pct"/>
+            <w:shd w:val="clear" w:color="auto" w:fill="auto"/>
+          </w:tcPr>
+          <w:p>
+            <w:r>
+              <w:t>power</w:t>
+            </w:r>
+          </w:p>
+        </w:tc>
+        <w:tc>
+          <w:tcPr>
+            <w:tcW w:w="785" w:type="pct"/>
+            <w:shd w:val="clear" w:color="auto" w:fill="auto"/>
+          </w:tcPr>
+          <w:p>
+            <w:pPr>
+              <w:jc w:val="center"/>
+            </w:pPr>
+            <w:r>
+              <w:t>orange</w:t>
+            </w:r>
+          </w:p>
+        </w:tc>
+        <w:tc>
+          <w:tcPr>
+            <w:tcW w:w="890" w:type="pct"/>
+            <w:shd w:val="clear" w:color="auto" w:fill="auto"/>
+          </w:tcPr>
+          <w:p>
+            <w:pPr>
+              <w:jc w:val="center"/>
+            </w:pPr>
+            <w:r>
+              <w:t>5V</w:t>
+            </w:r>
+          </w:p>
+        </w:tc>
+      </w:tr>
+      <w:tr>
+        <w:tc>
+          <w:tcPr>
+            <w:tcW w:w="1903" w:type="pct"/>
+            <w:vMerge/>
+            <w:shd w:val="clear" w:color="auto" w:fill="auto"/>
+            <w:vAlign w:val="center"/>
+          </w:tcPr>
+          <w:p>
+            <w:pPr>
+              <w:jc w:val="center"/>
+            </w:pPr>
+          </w:p>
+        </w:tc>
+        <w:tc>
+          <w:tcPr>
+            <w:tcW w:w="1422" w:type="pct"/>
+            <w:shd w:val="clear" w:color="auto" w:fill="auto"/>
+          </w:tcPr>
+          <w:p>
+            <w:r>
+              <w:t>ground</w:t>
+            </w:r>
+          </w:p>
+        </w:tc>
+        <w:tc>
+          <w:tcPr>
+            <w:tcW w:w="785" w:type="pct"/>
+            <w:shd w:val="clear" w:color="auto" w:fill="auto"/>
+          </w:tcPr>
+          <w:p>
+            <w:pPr>
+              <w:jc w:val="center"/>
+            </w:pPr>
+            <w:r>
+              <w:t>orange/white</w:t>
+            </w:r>
+          </w:p>
+        </w:tc>
+        <w:tc>
+          <w:tcPr>
+            <w:tcW w:w="890" w:type="pct"/>
+            <w:shd w:val="clear" w:color="auto" w:fill="auto"/>
+          </w:tcPr>
+          <w:p>
+            <w:pPr>
+              <w:jc w:val="center"/>
+            </w:pPr>
+            <w:r>
+              <w:t>G</w:t>
+            </w:r>
+          </w:p>
+        </w:tc>
+      </w:tr>
     </w:tbl>
-    <w:p/>
+    <w:p>
+      <w:bookmarkStart w:id="0" w:name="_GoBack"/>
+      <w:bookmarkEnd w:id="0"/>
+    </w:p>
     <w:sectPr>
       <w:footerReference w:type="default" r:id="rId6"/>
       <w:pgSz w:w="12240" w:h="15840"/>

</xml_diff>